<commit_message>
Add the weekly e4 content
</commit_message>
<xml_diff>
--- a/Module/e4/00_Moduldokumentation.docx
+++ b/Module/e4/00_Moduldokumentation.docx
@@ -1,6 +1,6 @@
 
 <file path=word/document.xml><?xml version="1.0" encoding="utf-8"?>
-<w:document xmlns:wpc="http://schemas.microsoft.com/office/word/2010/wordprocessingCanvas" xmlns:mc="http://schemas.openxmlformats.org/markup-compatibility/2006" xmlns:o="urn:schemas-microsoft-com:office:office" xmlns:r="http://schemas.openxmlformats.org/officeDocument/2006/relationships" xmlns:m="http://schemas.openxmlformats.org/officeDocument/2006/math" xmlns:v="urn:schemas-microsoft-com:vml" xmlns:wp14="http://schemas.microsoft.com/office/word/2010/wordprocessingDrawing" xmlns:wp="http://schemas.openxmlformats.org/drawingml/2006/wordprocessingDrawing" xmlns:w10="urn:schemas-microsoft-com:office:word" xmlns:w="http://schemas.openxmlformats.org/wordprocessingml/2006/main" xmlns:w14="http://schemas.microsoft.com/office/word/2010/wordml" xmlns:w15="http://schemas.microsoft.com/office/word/2012/wordml" xmlns:wpg="http://schemas.microsoft.com/office/word/2010/wordprocessingGroup" xmlns:wpi="http://schemas.microsoft.com/office/word/2010/wordprocessingInk" xmlns:wne="http://schemas.microsoft.com/office/word/2006/wordml" xmlns:wps="http://schemas.microsoft.com/office/word/2010/wordprocessingShape" mc:Ignorable="w14 w15 wp14">
+<w:document xmlns:wpc="http://schemas.microsoft.com/office/word/2010/wordprocessingCanvas" xmlns:cx="http://schemas.microsoft.com/office/drawing/2014/chartex" xmlns:cx1="http://schemas.microsoft.com/office/drawing/2015/9/8/chartex" xmlns:cx2="http://schemas.microsoft.com/office/drawing/2015/10/21/chartex" xmlns:mc="http://schemas.openxmlformats.org/markup-compatibility/2006" xmlns:o="urn:schemas-microsoft-com:office:office" xmlns:r="http://schemas.openxmlformats.org/officeDocument/2006/relationships" xmlns:m="http://schemas.openxmlformats.org/officeDocument/2006/math" xmlns:v="urn:schemas-microsoft-com:vml" xmlns:wp14="http://schemas.microsoft.com/office/word/2010/wordprocessingDrawing" xmlns:wp="http://schemas.openxmlformats.org/drawingml/2006/wordprocessingDrawing" xmlns:w10="urn:schemas-microsoft-com:office:word" xmlns:w="http://schemas.openxmlformats.org/wordprocessingml/2006/main" xmlns:w14="http://schemas.microsoft.com/office/word/2010/wordml" xmlns:w15="http://schemas.microsoft.com/office/word/2012/wordml" xmlns:w16se="http://schemas.microsoft.com/office/word/2015/wordml/symex" xmlns:wpg="http://schemas.microsoft.com/office/word/2010/wordprocessingGroup" xmlns:wpi="http://schemas.microsoft.com/office/word/2010/wordprocessingInk" xmlns:wne="http://schemas.microsoft.com/office/word/2006/wordml" xmlns:wps="http://schemas.microsoft.com/office/word/2010/wordprocessingShape" mc:Ignorable="w14 w15 w16se wp14">
   <w:body>
     <w:sdt>
       <w:sdtPr>
@@ -496,6 +496,8 @@
             <w:t>Inhalt</w:t>
           </w:r>
         </w:p>
+        <w:bookmarkStart w:id="0" w:name="_GoBack"/>
+        <w:bookmarkEnd w:id="0"/>
         <w:p>
           <w:pPr>
             <w:pStyle w:val="Verzeichnis1"/>
@@ -514,7 +516,7 @@
           <w:r>
             <w:fldChar w:fldCharType="separate"/>
           </w:r>
-          <w:hyperlink w:anchor="_Toc462168317" w:history="1">
+          <w:hyperlink w:anchor="_Toc462384061" w:history="1">
             <w:r>
               <w:rPr>
                 <w:rStyle w:val="Hyperlink"/>
@@ -556,7 +558,7 @@
                 <w:noProof/>
                 <w:webHidden/>
               </w:rPr>
-              <w:instrText xml:space="preserve"> PAGEREF _Toc462168317 \h </w:instrText>
+              <w:instrText xml:space="preserve"> PAGEREF _Toc462384061 \h </w:instrText>
             </w:r>
             <w:r>
               <w:rPr>
@@ -600,7 +602,7 @@
               <w:lang w:eastAsia="de-CH"/>
             </w:rPr>
           </w:pPr>
-          <w:hyperlink w:anchor="_Toc462168318" w:history="1">
+          <w:hyperlink w:anchor="_Toc462384062" w:history="1">
             <w:r>
               <w:rPr>
                 <w:rStyle w:val="Hyperlink"/>
@@ -642,7 +644,7 @@
                 <w:noProof/>
                 <w:webHidden/>
               </w:rPr>
-              <w:instrText xml:space="preserve"> PAGEREF _Toc462168318 \h </w:instrText>
+              <w:instrText xml:space="preserve"> PAGEREF _Toc462384062 \h </w:instrText>
             </w:r>
             <w:r>
               <w:rPr>
@@ -686,7 +688,7 @@
               <w:lang w:eastAsia="de-CH"/>
             </w:rPr>
           </w:pPr>
-          <w:hyperlink w:anchor="_Toc462168319" w:history="1">
+          <w:hyperlink w:anchor="_Toc462384063" w:history="1">
             <w:r>
               <w:rPr>
                 <w:rStyle w:val="Hyperlink"/>
@@ -728,7 +730,7 @@
                 <w:noProof/>
                 <w:webHidden/>
               </w:rPr>
-              <w:instrText xml:space="preserve"> PAGEREF _Toc462168319 \h </w:instrText>
+              <w:instrText xml:space="preserve"> PAGEREF _Toc462384063 \h </w:instrText>
             </w:r>
             <w:r>
               <w:rPr>
@@ -772,7 +774,7 @@
               <w:lang w:eastAsia="de-CH"/>
             </w:rPr>
           </w:pPr>
-          <w:hyperlink w:anchor="_Toc462168320" w:history="1">
+          <w:hyperlink w:anchor="_Toc462384064" w:history="1">
             <w:r>
               <w:rPr>
                 <w:rStyle w:val="Hyperlink"/>
@@ -814,7 +816,7 @@
                 <w:noProof/>
                 <w:webHidden/>
               </w:rPr>
-              <w:instrText xml:space="preserve"> PAGEREF _Toc462168320 \h </w:instrText>
+              <w:instrText xml:space="preserve"> PAGEREF _Toc462384064 \h </w:instrText>
             </w:r>
             <w:r>
               <w:rPr>
@@ -854,7 +856,7 @@
               <w:lang w:eastAsia="de-CH"/>
             </w:rPr>
           </w:pPr>
-          <w:hyperlink w:anchor="_Toc462168321" w:history="1">
+          <w:hyperlink w:anchor="_Toc462384065" w:history="1">
             <w:r>
               <w:rPr>
                 <w:rStyle w:val="Hyperlink"/>
@@ -896,7 +898,7 @@
                 <w:noProof/>
                 <w:webHidden/>
               </w:rPr>
-              <w:instrText xml:space="preserve"> PAGEREF _Toc462168321 \h </w:instrText>
+              <w:instrText xml:space="preserve"> PAGEREF _Toc462384065 \h </w:instrText>
             </w:r>
             <w:r>
               <w:rPr>
@@ -917,6 +919,88 @@
                 <w:webHidden/>
               </w:rPr>
               <w:t>3</w:t>
+            </w:r>
+            <w:r>
+              <w:rPr>
+                <w:noProof/>
+                <w:webHidden/>
+              </w:rPr>
+              <w:fldChar w:fldCharType="end"/>
+            </w:r>
+          </w:hyperlink>
+        </w:p>
+        <w:p>
+          <w:pPr>
+            <w:pStyle w:val="Verzeichnis1"/>
+            <w:rPr>
+              <w:rFonts w:eastAsiaTheme="minorEastAsia"/>
+              <w:noProof/>
+              <w:lang w:eastAsia="de-CH"/>
+            </w:rPr>
+          </w:pPr>
+          <w:hyperlink w:anchor="_Toc462384066" w:history="1">
+            <w:r>
+              <w:rPr>
+                <w:rStyle w:val="Hyperlink"/>
+                <w:noProof/>
+              </w:rPr>
+              <w:t>3</w:t>
+            </w:r>
+            <w:r>
+              <w:rPr>
+                <w:rFonts w:eastAsiaTheme="minorEastAsia"/>
+                <w:noProof/>
+                <w:lang w:eastAsia="de-CH"/>
+              </w:rPr>
+              <w:tab/>
+            </w:r>
+            <w:r>
+              <w:rPr>
+                <w:rStyle w:val="Hyperlink"/>
+                <w:noProof/>
+              </w:rPr>
+              <w:t>Woche 2</w:t>
+            </w:r>
+            <w:r>
+              <w:rPr>
+                <w:noProof/>
+                <w:webHidden/>
+              </w:rPr>
+              <w:tab/>
+            </w:r>
+            <w:r>
+              <w:rPr>
+                <w:noProof/>
+                <w:webHidden/>
+              </w:rPr>
+              <w:fldChar w:fldCharType="begin"/>
+            </w:r>
+            <w:r>
+              <w:rPr>
+                <w:noProof/>
+                <w:webHidden/>
+              </w:rPr>
+              <w:instrText xml:space="preserve"> PAGEREF _Toc462384066 \h </w:instrText>
+            </w:r>
+            <w:r>
+              <w:rPr>
+                <w:noProof/>
+                <w:webHidden/>
+              </w:rPr>
+            </w:r>
+            <w:r>
+              <w:rPr>
+                <w:noProof/>
+                <w:webHidden/>
+              </w:rPr>
+              <w:fldChar w:fldCharType="separate"/>
+            </w:r>
+            <w:r>
+              <w:rPr>
+                <w:noProof/>
+                <w:webHidden/>
+              </w:rPr>
+              <w:t>4</w:t>
             </w:r>
             <w:r>
               <w:rPr>
@@ -951,32 +1035,32 @@
       <w:pPr>
         <w:pStyle w:val="berschrift1"/>
       </w:pPr>
-      <w:bookmarkStart w:id="0" w:name="_Toc430435984"/>
-      <w:bookmarkStart w:id="1" w:name="_Toc431304092"/>
-      <w:bookmarkStart w:id="2" w:name="_Toc462168317"/>
+      <w:bookmarkStart w:id="1" w:name="_Toc430435984"/>
+      <w:bookmarkStart w:id="2" w:name="_Toc431304092"/>
+      <w:bookmarkStart w:id="3" w:name="_Toc462384061"/>
       <w:r>
         <w:lastRenderedPageBreak/>
         <w:t>Einleitung</w:t>
       </w:r>
-      <w:bookmarkEnd w:id="0"/>
       <w:bookmarkEnd w:id="1"/>
       <w:bookmarkEnd w:id="2"/>
+      <w:bookmarkEnd w:id="3"/>
     </w:p>
     <w:p>
       <w:pPr>
         <w:pStyle w:val="berschrift2"/>
       </w:pPr>
-      <w:bookmarkStart w:id="3" w:name="_Toc430422362"/>
-      <w:bookmarkStart w:id="4" w:name="_Toc430435985"/>
-      <w:bookmarkStart w:id="5" w:name="_Toc431304093"/>
-      <w:bookmarkStart w:id="6" w:name="_Toc462168318"/>
+      <w:bookmarkStart w:id="4" w:name="_Toc430422362"/>
+      <w:bookmarkStart w:id="5" w:name="_Toc430435985"/>
+      <w:bookmarkStart w:id="6" w:name="_Toc431304093"/>
+      <w:bookmarkStart w:id="7" w:name="_Toc462384062"/>
       <w:r>
         <w:t>Einleitung</w:t>
       </w:r>
-      <w:bookmarkEnd w:id="3"/>
       <w:bookmarkEnd w:id="4"/>
       <w:bookmarkEnd w:id="5"/>
       <w:bookmarkEnd w:id="6"/>
+      <w:bookmarkEnd w:id="7"/>
     </w:p>
     <w:p>
       <w:r>
@@ -993,17 +1077,17 @@
       <w:pPr>
         <w:pStyle w:val="berschrift2"/>
       </w:pPr>
-      <w:bookmarkStart w:id="7" w:name="_Toc430422363"/>
-      <w:bookmarkStart w:id="8" w:name="_Toc430435986"/>
-      <w:bookmarkStart w:id="9" w:name="_Toc431304094"/>
-      <w:bookmarkStart w:id="10" w:name="_Toc462168319"/>
+      <w:bookmarkStart w:id="8" w:name="_Toc430422363"/>
+      <w:bookmarkStart w:id="9" w:name="_Toc430435986"/>
+      <w:bookmarkStart w:id="10" w:name="_Toc431304094"/>
+      <w:bookmarkStart w:id="11" w:name="_Toc462384063"/>
       <w:r>
         <w:t>Lernziele</w:t>
       </w:r>
-      <w:bookmarkEnd w:id="7"/>
       <w:bookmarkEnd w:id="8"/>
       <w:bookmarkEnd w:id="9"/>
       <w:bookmarkEnd w:id="10"/>
+      <w:bookmarkEnd w:id="11"/>
     </w:p>
     <w:p>
       <w:r>
@@ -1021,8 +1105,6 @@
       <w:r>
         <w:t>Listening and Writing</w:t>
       </w:r>
-      <w:bookmarkStart w:id="11" w:name="_GoBack"/>
-      <w:bookmarkEnd w:id="11"/>
     </w:p>
     <w:p>
       <w:pPr>
@@ -1031,7 +1113,7 @@
       <w:bookmarkStart w:id="12" w:name="_Toc430422364"/>
       <w:bookmarkStart w:id="13" w:name="_Toc430435987"/>
       <w:bookmarkStart w:id="14" w:name="_Toc431304095"/>
-      <w:bookmarkStart w:id="15" w:name="_Toc462168320"/>
+      <w:bookmarkStart w:id="15" w:name="_Toc462384064"/>
       <w:r>
         <w:t>Prüfungen</w:t>
       </w:r>
@@ -1042,7 +1124,7 @@
     </w:p>
     <w:p>
       <w:r>
-        <w:t>TODO</w:t>
+        <w:t>Die Modulnote setzt sich zu 100% aus zwei Semesterprüfungen zu 50 % zusammen.</w:t>
       </w:r>
     </w:p>
     <w:p/>
@@ -1050,7 +1132,7 @@
       <w:pPr>
         <w:pStyle w:val="berschrift1"/>
       </w:pPr>
-      <w:bookmarkStart w:id="16" w:name="_Toc462168321"/>
+      <w:bookmarkStart w:id="16" w:name="_Toc462384065"/>
       <w:r>
         <w:lastRenderedPageBreak/>
         <w:t>Woche 1</w:t>
@@ -1059,8 +1141,20 @@
     </w:p>
     <w:p>
       <w:r>
-        <w:t>TODO</w:t>
+        <w:t>In Woche 1 ging es um eine kurze Einführung und den Inhalt des Moduls. Als Hausaufgabe galt es, sich persönlich vorzustellen.</w:t>
       </w:r>
+    </w:p>
+    <w:p/>
+    <w:p>
+      <w:pPr>
+        <w:pStyle w:val="berschrift1"/>
+      </w:pPr>
+      <w:bookmarkStart w:id="17" w:name="_Toc462384066"/>
+      <w:r>
+        <w:lastRenderedPageBreak/>
+        <w:t>Woche 2</w:t>
+      </w:r>
+      <w:bookmarkEnd w:id="17"/>
     </w:p>
     <w:p/>
     <w:sectPr>
@@ -1078,7 +1172,7 @@
 </file>
 
 <file path=word/endnotes.xml><?xml version="1.0" encoding="utf-8"?>
-<w:endnotes xmlns:wpc="http://schemas.microsoft.com/office/word/2010/wordprocessingCanvas" xmlns:mc="http://schemas.openxmlformats.org/markup-compatibility/2006" xmlns:o="urn:schemas-microsoft-com:office:office" xmlns:r="http://schemas.openxmlformats.org/officeDocument/2006/relationships" xmlns:m="http://schemas.openxmlformats.org/officeDocument/2006/math" xmlns:v="urn:schemas-microsoft-com:vml" xmlns:wp14="http://schemas.microsoft.com/office/word/2010/wordprocessingDrawing" xmlns:wp="http://schemas.openxmlformats.org/drawingml/2006/wordprocessingDrawing" xmlns:w10="urn:schemas-microsoft-com:office:word" xmlns:w="http://schemas.openxmlformats.org/wordprocessingml/2006/main" xmlns:w14="http://schemas.microsoft.com/office/word/2010/wordml" xmlns:w15="http://schemas.microsoft.com/office/word/2012/wordml" xmlns:wpg="http://schemas.microsoft.com/office/word/2010/wordprocessingGroup" xmlns:wpi="http://schemas.microsoft.com/office/word/2010/wordprocessingInk" xmlns:wne="http://schemas.microsoft.com/office/word/2006/wordml" xmlns:wps="http://schemas.microsoft.com/office/word/2010/wordprocessingShape" mc:Ignorable="w14 w15 wp14">
+<w:endnotes xmlns:wpc="http://schemas.microsoft.com/office/word/2010/wordprocessingCanvas" xmlns:cx="http://schemas.microsoft.com/office/drawing/2014/chartex" xmlns:cx1="http://schemas.microsoft.com/office/drawing/2015/9/8/chartex" xmlns:cx2="http://schemas.microsoft.com/office/drawing/2015/10/21/chartex" xmlns:mc="http://schemas.openxmlformats.org/markup-compatibility/2006" xmlns:o="urn:schemas-microsoft-com:office:office" xmlns:r="http://schemas.openxmlformats.org/officeDocument/2006/relationships" xmlns:m="http://schemas.openxmlformats.org/officeDocument/2006/math" xmlns:v="urn:schemas-microsoft-com:vml" xmlns:wp14="http://schemas.microsoft.com/office/word/2010/wordprocessingDrawing" xmlns:wp="http://schemas.openxmlformats.org/drawingml/2006/wordprocessingDrawing" xmlns:w10="urn:schemas-microsoft-com:office:word" xmlns:w="http://schemas.openxmlformats.org/wordprocessingml/2006/main" xmlns:w14="http://schemas.microsoft.com/office/word/2010/wordml" xmlns:w15="http://schemas.microsoft.com/office/word/2012/wordml" xmlns:w16se="http://schemas.microsoft.com/office/word/2015/wordml/symex" xmlns:wpg="http://schemas.microsoft.com/office/word/2010/wordprocessingGroup" xmlns:wpi="http://schemas.microsoft.com/office/word/2010/wordprocessingInk" xmlns:wne="http://schemas.microsoft.com/office/word/2006/wordml" xmlns:wps="http://schemas.microsoft.com/office/word/2010/wordprocessingShape" mc:Ignorable="w14 w15 w16se wp14">
   <w:endnote w:type="separator" w:id="-1">
     <w:p>
       <w:pPr>
@@ -1103,7 +1197,7 @@
 </file>
 
 <file path=word/footer1.xml><?xml version="1.0" encoding="utf-8"?>
-<w:ftr xmlns:wpc="http://schemas.microsoft.com/office/word/2010/wordprocessingCanvas" xmlns:mc="http://schemas.openxmlformats.org/markup-compatibility/2006" xmlns:o="urn:schemas-microsoft-com:office:office" xmlns:r="http://schemas.openxmlformats.org/officeDocument/2006/relationships" xmlns:m="http://schemas.openxmlformats.org/officeDocument/2006/math" xmlns:v="urn:schemas-microsoft-com:vml" xmlns:wp14="http://schemas.microsoft.com/office/word/2010/wordprocessingDrawing" xmlns:wp="http://schemas.openxmlformats.org/drawingml/2006/wordprocessingDrawing" xmlns:w10="urn:schemas-microsoft-com:office:word" xmlns:w="http://schemas.openxmlformats.org/wordprocessingml/2006/main" xmlns:w14="http://schemas.microsoft.com/office/word/2010/wordml" xmlns:w15="http://schemas.microsoft.com/office/word/2012/wordml" xmlns:wpg="http://schemas.microsoft.com/office/word/2010/wordprocessingGroup" xmlns:wpi="http://schemas.microsoft.com/office/word/2010/wordprocessingInk" xmlns:wne="http://schemas.microsoft.com/office/word/2006/wordml" xmlns:wps="http://schemas.microsoft.com/office/word/2010/wordprocessingShape" mc:Ignorable="w14 w15 wp14">
+<w:ftr xmlns:wpc="http://schemas.microsoft.com/office/word/2010/wordprocessingCanvas" xmlns:cx="http://schemas.microsoft.com/office/drawing/2014/chartex" xmlns:cx1="http://schemas.microsoft.com/office/drawing/2015/9/8/chartex" xmlns:cx2="http://schemas.microsoft.com/office/drawing/2015/10/21/chartex" xmlns:mc="http://schemas.openxmlformats.org/markup-compatibility/2006" xmlns:o="urn:schemas-microsoft-com:office:office" xmlns:r="http://schemas.openxmlformats.org/officeDocument/2006/relationships" xmlns:m="http://schemas.openxmlformats.org/officeDocument/2006/math" xmlns:v="urn:schemas-microsoft-com:vml" xmlns:wp14="http://schemas.microsoft.com/office/word/2010/wordprocessingDrawing" xmlns:wp="http://schemas.openxmlformats.org/drawingml/2006/wordprocessingDrawing" xmlns:w10="urn:schemas-microsoft-com:office:word" xmlns:w="http://schemas.openxmlformats.org/wordprocessingml/2006/main" xmlns:w14="http://schemas.microsoft.com/office/word/2010/wordml" xmlns:w15="http://schemas.microsoft.com/office/word/2012/wordml" xmlns:w16se="http://schemas.microsoft.com/office/word/2015/wordml/symex" xmlns:wpg="http://schemas.microsoft.com/office/word/2010/wordprocessingGroup" xmlns:wpi="http://schemas.microsoft.com/office/word/2010/wordprocessingInk" xmlns:wne="http://schemas.microsoft.com/office/word/2006/wordml" xmlns:wps="http://schemas.microsoft.com/office/word/2010/wordprocessingShape" mc:Ignorable="w14 w15 w16se wp14">
   <w:p>
     <w:pPr>
       <w:pStyle w:val="Fuzeile"/>
@@ -1201,7 +1295,7 @@
       <w:rPr>
         <w:noProof/>
       </w:rPr>
-      <w:t>3</w:t>
+      <w:t>4</w:t>
     </w:r>
     <w:r>
       <w:rPr>
@@ -1243,7 +1337,7 @@
       <w:rPr>
         <w:noProof/>
       </w:rPr>
-      <w:t>3</w:t>
+      <w:t>4</w:t>
     </w:r>
     <w:r>
       <w:rPr>
@@ -1262,7 +1356,7 @@
 </file>
 
 <file path=word/footnotes.xml><?xml version="1.0" encoding="utf-8"?>
-<w:footnotes xmlns:wpc="http://schemas.microsoft.com/office/word/2010/wordprocessingCanvas" xmlns:mc="http://schemas.openxmlformats.org/markup-compatibility/2006" xmlns:o="urn:schemas-microsoft-com:office:office" xmlns:r="http://schemas.openxmlformats.org/officeDocument/2006/relationships" xmlns:m="http://schemas.openxmlformats.org/officeDocument/2006/math" xmlns:v="urn:schemas-microsoft-com:vml" xmlns:wp14="http://schemas.microsoft.com/office/word/2010/wordprocessingDrawing" xmlns:wp="http://schemas.openxmlformats.org/drawingml/2006/wordprocessingDrawing" xmlns:w10="urn:schemas-microsoft-com:office:word" xmlns:w="http://schemas.openxmlformats.org/wordprocessingml/2006/main" xmlns:w14="http://schemas.microsoft.com/office/word/2010/wordml" xmlns:w15="http://schemas.microsoft.com/office/word/2012/wordml" xmlns:wpg="http://schemas.microsoft.com/office/word/2010/wordprocessingGroup" xmlns:wpi="http://schemas.microsoft.com/office/word/2010/wordprocessingInk" xmlns:wne="http://schemas.microsoft.com/office/word/2006/wordml" xmlns:wps="http://schemas.microsoft.com/office/word/2010/wordprocessingShape" mc:Ignorable="w14 w15 wp14">
+<w:footnotes xmlns:wpc="http://schemas.microsoft.com/office/word/2010/wordprocessingCanvas" xmlns:cx="http://schemas.microsoft.com/office/drawing/2014/chartex" xmlns:cx1="http://schemas.microsoft.com/office/drawing/2015/9/8/chartex" xmlns:cx2="http://schemas.microsoft.com/office/drawing/2015/10/21/chartex" xmlns:mc="http://schemas.openxmlformats.org/markup-compatibility/2006" xmlns:o="urn:schemas-microsoft-com:office:office" xmlns:r="http://schemas.openxmlformats.org/officeDocument/2006/relationships" xmlns:m="http://schemas.openxmlformats.org/officeDocument/2006/math" xmlns:v="urn:schemas-microsoft-com:vml" xmlns:wp14="http://schemas.microsoft.com/office/word/2010/wordprocessingDrawing" xmlns:wp="http://schemas.openxmlformats.org/drawingml/2006/wordprocessingDrawing" xmlns:w10="urn:schemas-microsoft-com:office:word" xmlns:w="http://schemas.openxmlformats.org/wordprocessingml/2006/main" xmlns:w14="http://schemas.microsoft.com/office/word/2010/wordml" xmlns:w15="http://schemas.microsoft.com/office/word/2012/wordml" xmlns:w16se="http://schemas.microsoft.com/office/word/2015/wordml/symex" xmlns:wpg="http://schemas.microsoft.com/office/word/2010/wordprocessingGroup" xmlns:wpi="http://schemas.microsoft.com/office/word/2010/wordprocessingInk" xmlns:wne="http://schemas.microsoft.com/office/word/2006/wordml" xmlns:wps="http://schemas.microsoft.com/office/word/2010/wordprocessingShape" mc:Ignorable="w14 w15 w16se wp14">
   <w:footnote w:type="separator" w:id="-1">
     <w:p>
       <w:pPr>
@@ -1287,7 +1381,7 @@
 </file>
 
 <file path=word/header1.xml><?xml version="1.0" encoding="utf-8"?>
-<w:hdr xmlns:wpc="http://schemas.microsoft.com/office/word/2010/wordprocessingCanvas" xmlns:mc="http://schemas.openxmlformats.org/markup-compatibility/2006" xmlns:o="urn:schemas-microsoft-com:office:office" xmlns:r="http://schemas.openxmlformats.org/officeDocument/2006/relationships" xmlns:m="http://schemas.openxmlformats.org/officeDocument/2006/math" xmlns:v="urn:schemas-microsoft-com:vml" xmlns:wp14="http://schemas.microsoft.com/office/word/2010/wordprocessingDrawing" xmlns:wp="http://schemas.openxmlformats.org/drawingml/2006/wordprocessingDrawing" xmlns:w10="urn:schemas-microsoft-com:office:word" xmlns:w="http://schemas.openxmlformats.org/wordprocessingml/2006/main" xmlns:w14="http://schemas.microsoft.com/office/word/2010/wordml" xmlns:w15="http://schemas.microsoft.com/office/word/2012/wordml" xmlns:wpg="http://schemas.microsoft.com/office/word/2010/wordprocessingGroup" xmlns:wpi="http://schemas.microsoft.com/office/word/2010/wordprocessingInk" xmlns:wne="http://schemas.microsoft.com/office/word/2006/wordml" xmlns:wps="http://schemas.microsoft.com/office/word/2010/wordprocessingShape" mc:Ignorable="w14 w15 wp14">
+<w:hdr xmlns:wpc="http://schemas.microsoft.com/office/word/2010/wordprocessingCanvas" xmlns:cx="http://schemas.microsoft.com/office/drawing/2014/chartex" xmlns:cx1="http://schemas.microsoft.com/office/drawing/2015/9/8/chartex" xmlns:cx2="http://schemas.microsoft.com/office/drawing/2015/10/21/chartex" xmlns:mc="http://schemas.openxmlformats.org/markup-compatibility/2006" xmlns:o="urn:schemas-microsoft-com:office:office" xmlns:r="http://schemas.openxmlformats.org/officeDocument/2006/relationships" xmlns:m="http://schemas.openxmlformats.org/officeDocument/2006/math" xmlns:v="urn:schemas-microsoft-com:vml" xmlns:wp14="http://schemas.microsoft.com/office/word/2010/wordprocessingDrawing" xmlns:wp="http://schemas.openxmlformats.org/drawingml/2006/wordprocessingDrawing" xmlns:w10="urn:schemas-microsoft-com:office:word" xmlns:w="http://schemas.openxmlformats.org/wordprocessingml/2006/main" xmlns:w14="http://schemas.microsoft.com/office/word/2010/wordml" xmlns:w15="http://schemas.microsoft.com/office/word/2012/wordml" xmlns:w16se="http://schemas.microsoft.com/office/word/2015/wordml/symex" xmlns:wpg="http://schemas.microsoft.com/office/word/2010/wordprocessingGroup" xmlns:wpi="http://schemas.microsoft.com/office/word/2010/wordprocessingInk" xmlns:wne="http://schemas.microsoft.com/office/word/2006/wordml" xmlns:wps="http://schemas.microsoft.com/office/word/2010/wordprocessingShape" mc:Ignorable="w14 w15 w16se wp14">
   <w:p>
     <w:pPr>
       <w:pStyle w:val="Kopfzeile"/>
@@ -1306,7 +1400,7 @@
 </file>
 
 <file path=word/numbering.xml><?xml version="1.0" encoding="utf-8"?>
-<w:numbering xmlns:wpc="http://schemas.microsoft.com/office/word/2010/wordprocessingCanvas" xmlns:mc="http://schemas.openxmlformats.org/markup-compatibility/2006" xmlns:o="urn:schemas-microsoft-com:office:office" xmlns:r="http://schemas.openxmlformats.org/officeDocument/2006/relationships" xmlns:m="http://schemas.openxmlformats.org/officeDocument/2006/math" xmlns:v="urn:schemas-microsoft-com:vml" xmlns:wp14="http://schemas.microsoft.com/office/word/2010/wordprocessingDrawing" xmlns:wp="http://schemas.openxmlformats.org/drawingml/2006/wordprocessingDrawing" xmlns:w10="urn:schemas-microsoft-com:office:word" xmlns:w="http://schemas.openxmlformats.org/wordprocessingml/2006/main" xmlns:w14="http://schemas.microsoft.com/office/word/2010/wordml" xmlns:w15="http://schemas.microsoft.com/office/word/2012/wordml" xmlns:wpg="http://schemas.microsoft.com/office/word/2010/wordprocessingGroup" xmlns:wpi="http://schemas.microsoft.com/office/word/2010/wordprocessingInk" xmlns:wne="http://schemas.microsoft.com/office/word/2006/wordml" xmlns:wps="http://schemas.microsoft.com/office/word/2010/wordprocessingShape" mc:Ignorable="w14 w15 wp14">
+<w:numbering xmlns:wpc="http://schemas.microsoft.com/office/word/2010/wordprocessingCanvas" xmlns:cx="http://schemas.microsoft.com/office/drawing/2014/chartex" xmlns:cx1="http://schemas.microsoft.com/office/drawing/2015/9/8/chartex" xmlns:cx2="http://schemas.microsoft.com/office/drawing/2015/10/21/chartex" xmlns:mc="http://schemas.openxmlformats.org/markup-compatibility/2006" xmlns:o="urn:schemas-microsoft-com:office:office" xmlns:r="http://schemas.openxmlformats.org/officeDocument/2006/relationships" xmlns:m="http://schemas.openxmlformats.org/officeDocument/2006/math" xmlns:v="urn:schemas-microsoft-com:vml" xmlns:wp14="http://schemas.microsoft.com/office/word/2010/wordprocessingDrawing" xmlns:wp="http://schemas.openxmlformats.org/drawingml/2006/wordprocessingDrawing" xmlns:w10="urn:schemas-microsoft-com:office:word" xmlns:w="http://schemas.openxmlformats.org/wordprocessingml/2006/main" xmlns:w14="http://schemas.microsoft.com/office/word/2010/wordml" xmlns:w15="http://schemas.microsoft.com/office/word/2012/wordml" xmlns:w16se="http://schemas.microsoft.com/office/word/2015/wordml/symex" xmlns:wpg="http://schemas.microsoft.com/office/word/2010/wordprocessingGroup" xmlns:wpi="http://schemas.microsoft.com/office/word/2010/wordprocessingInk" xmlns:wne="http://schemas.microsoft.com/office/word/2006/wordml" xmlns:wps="http://schemas.microsoft.com/office/word/2010/wordprocessingShape" mc:Ignorable="w14 w15 w16se wp14">
   <w:abstractNum w:abstractNumId="0" w15:restartNumberingAfterBreak="0">
     <w:nsid w:val="419F3DA0"/>
     <w:multiLevelType w:val="hybridMultilevel"/>
@@ -1525,7 +1619,7 @@
 </file>
 
 <file path=word/styles.xml><?xml version="1.0" encoding="utf-8"?>
-<w:styles xmlns:mc="http://schemas.openxmlformats.org/markup-compatibility/2006" xmlns:r="http://schemas.openxmlformats.org/officeDocument/2006/relationships" xmlns:w="http://schemas.openxmlformats.org/wordprocessingml/2006/main" xmlns:w14="http://schemas.microsoft.com/office/word/2010/wordml" xmlns:w15="http://schemas.microsoft.com/office/word/2012/wordml" mc:Ignorable="w14 w15">
+<w:styles xmlns:mc="http://schemas.openxmlformats.org/markup-compatibility/2006" xmlns:r="http://schemas.openxmlformats.org/officeDocument/2006/relationships" xmlns:w="http://schemas.openxmlformats.org/wordprocessingml/2006/main" xmlns:w14="http://schemas.microsoft.com/office/word/2010/wordml" xmlns:w15="http://schemas.microsoft.com/office/word/2012/wordml" xmlns:w16se="http://schemas.microsoft.com/office/word/2015/wordml/symex" mc:Ignorable="w14 w15 w16se">
   <w:docDefaults>
     <w:rPrDefault>
       <w:rPr>
@@ -1541,7 +1635,7 @@
       </w:pPr>
     </w:pPrDefault>
   </w:docDefaults>
-  <w:latentStyles w:defLockedState="0" w:defUIPriority="99" w:defSemiHidden="0" w:defUnhideWhenUsed="0" w:defQFormat="0" w:count="371">
+  <w:latentStyles w:defLockedState="0" w:defUIPriority="99" w:defSemiHidden="0" w:defUnhideWhenUsed="0" w:defQFormat="0" w:count="372">
     <w:lsdException w:name="Normal" w:uiPriority="0" w:qFormat="1"/>
     <w:lsdException w:name="heading 1" w:uiPriority="9" w:qFormat="1"/>
     <w:lsdException w:name="heading 2" w:semiHidden="1" w:uiPriority="9" w:unhideWhenUsed="1" w:qFormat="1"/>
@@ -1647,7 +1741,6 @@
     <w:lsdException w:name="HTML Sample" w:semiHidden="1" w:unhideWhenUsed="1"/>
     <w:lsdException w:name="HTML Typewriter" w:semiHidden="1" w:unhideWhenUsed="1"/>
     <w:lsdException w:name="HTML Variable" w:semiHidden="1" w:unhideWhenUsed="1"/>
-    <w:lsdException w:name="Normal Table" w:semiHidden="1" w:unhideWhenUsed="1"/>
     <w:lsdException w:name="annotation subject" w:semiHidden="1" w:unhideWhenUsed="1"/>
     <w:lsdException w:name="No List" w:semiHidden="1" w:unhideWhenUsed="1"/>
     <w:lsdException w:name="Outline List 1" w:semiHidden="1" w:unhideWhenUsed="1"/>
@@ -1694,10 +1787,8 @@
     <w:lsdException w:name="Table Subtle 2" w:semiHidden="1" w:unhideWhenUsed="1"/>
     <w:lsdException w:name="Table Web 1" w:semiHidden="1" w:unhideWhenUsed="1"/>
     <w:lsdException w:name="Table Web 2" w:semiHidden="1" w:unhideWhenUsed="1"/>
-    <w:lsdException w:name="Table Web 3" w:semiHidden="1" w:unhideWhenUsed="1"/>
     <w:lsdException w:name="Balloon Text" w:semiHidden="1" w:unhideWhenUsed="1"/>
     <w:lsdException w:name="Table Grid" w:uiPriority="39"/>
-    <w:lsdException w:name="Table Theme" w:semiHidden="1" w:unhideWhenUsed="1"/>
     <w:lsdException w:name="Placeholder Text" w:semiHidden="1"/>
     <w:lsdException w:name="No Spacing" w:uiPriority="1" w:qFormat="1"/>
     <w:lsdException w:name="Light Shading" w:uiPriority="60"/>
@@ -1913,6 +2004,7 @@
     <w:lsdException w:name="List Table 5 Dark Accent 6" w:uiPriority="50"/>
     <w:lsdException w:name="List Table 6 Colorful Accent 6" w:uiPriority="51"/>
     <w:lsdException w:name="List Table 7 Colorful Accent 6" w:uiPriority="52"/>
+    <w:lsdException w:name="Mention" w:semiHidden="1" w:unhideWhenUsed="1"/>
   </w:latentStyles>
   <w:style w:type="paragraph" w:default="1" w:styleId="Standard">
     <w:name w:val="Normal"/>
@@ -2781,7 +2873,7 @@
 </file>
 
 <file path=customXml/itemProps2.xml><?xml version="1.0" encoding="utf-8"?>
-<ds:datastoreItem xmlns:ds="http://schemas.openxmlformats.org/officeDocument/2006/customXml" ds:itemID="{6EA5DDF3-E81D-4F22-BF35-D65DAA53513C}">
+<ds:datastoreItem xmlns:ds="http://schemas.openxmlformats.org/officeDocument/2006/customXml" ds:itemID="{92BA21AB-13E3-4615-A920-9FE350B02A33}">
   <ds:schemaRefs>
     <ds:schemaRef ds:uri="http://schemas.openxmlformats.org/officeDocument/2006/bibliography"/>
   </ds:schemaRefs>

</xml_diff>